<commit_message>
Event loop, Promises, this, closures and scope, OOP, Working with errors and exceptions in JS. Advanced and deep material.
</commit_message>
<xml_diff>
--- a/JavaScript/Event Loop/Event Loop.docx
+++ b/JavaScript/Event Loop/Event Loop.docx
@@ -3636,12 +3636,26 @@
     <w:p/>
     <w:p/>
     <w:p>
+      <w:r>
+        <w:lastRenderedPageBreak/>
+        <w:t>Также важно понимать, что микро такси выполняются до рендера DOM, а макро таски после рендера</w:t>
+      </w:r>
+      <w:r>
+        <w:t>.</w:t>
+      </w:r>
+      <w:r>
+        <w:t xml:space="preserve">  </w:t>
+      </w:r>
+    </w:p>
+    <w:p/>
+    <w:p/>
+    <w:p/>
+    <w:p>
       <w:pPr>
         <w:pStyle w:val="2"/>
       </w:pPr>
       <w:bookmarkStart w:id="10" w:name="_Toc157542657"/>
       <w:r>
-        <w:lastRenderedPageBreak/>
         <w:t xml:space="preserve">Что порождает </w:t>
       </w:r>
       <w:proofErr w:type="spellStart"/>
@@ -6937,16 +6951,16 @@
 </file>
 
 <file path=customXml/item1.xml><?xml version="1.0" encoding="utf-8"?>
+<b:Sources xmlns:b="http://schemas.openxmlformats.org/officeDocument/2006/bibliography" xmlns="http://schemas.openxmlformats.org/officeDocument/2006/bibliography" SelectedStyle="\APASixthEditionOfficeOnline.xsl" StyleName="APA" Version="6"/>
+</file>
+
+<file path=customXml/item2.xml><?xml version="1.0" encoding="utf-8"?>
 <?mso-contentType ?>
 <FormTemplates xmlns="http://schemas.microsoft.com/sharepoint/v3/contenttype/forms">
   <Display>DocumentLibraryForm</Display>
   <Edit>DocumentLibraryForm</Edit>
   <New>DocumentLibraryForm</New>
 </FormTemplates>
-</file>
-
-<file path=customXml/item2.xml><?xml version="1.0" encoding="utf-8"?>
-<b:Sources xmlns:b="http://schemas.openxmlformats.org/officeDocument/2006/bibliography" xmlns="http://schemas.openxmlformats.org/officeDocument/2006/bibliography" SelectedStyle="\APASixthEditionOfficeOnline.xsl" StyleName="APA" Version="6"/>
 </file>
 
 <file path=customXml/item3.xml><?xml version="1.0" encoding="utf-8"?>
@@ -7094,17 +7108,17 @@
 </file>
 
 <file path=customXml/itemProps1.xml><?xml version="1.0" encoding="utf-8"?>
-<ds:datastoreItem xmlns:ds="http://schemas.openxmlformats.org/officeDocument/2006/customXml" ds:itemID="{49DD15CF-4169-4B3C-A8D9-4A7DF7525A50}">
+<ds:datastoreItem xmlns:ds="http://schemas.openxmlformats.org/officeDocument/2006/customXml" ds:itemID="{C0A9D06D-3D2D-4EB7-A65C-F339590E89C4}">
   <ds:schemaRefs>
-    <ds:schemaRef ds:uri="http://schemas.microsoft.com/sharepoint/v3/contenttype/forms"/>
+    <ds:schemaRef ds:uri="http://schemas.openxmlformats.org/officeDocument/2006/bibliography"/>
   </ds:schemaRefs>
 </ds:datastoreItem>
 </file>
 
 <file path=customXml/itemProps2.xml><?xml version="1.0" encoding="utf-8"?>
-<ds:datastoreItem xmlns:ds="http://schemas.openxmlformats.org/officeDocument/2006/customXml" ds:itemID="{C0A9D06D-3D2D-4EB7-A65C-F339590E89C4}">
+<ds:datastoreItem xmlns:ds="http://schemas.openxmlformats.org/officeDocument/2006/customXml" ds:itemID="{49DD15CF-4169-4B3C-A8D9-4A7DF7525A50}">
   <ds:schemaRefs>
-    <ds:schemaRef ds:uri="http://schemas.openxmlformats.org/officeDocument/2006/bibliography"/>
+    <ds:schemaRef ds:uri="http://schemas.microsoft.com/sharepoint/v3/contenttype/forms"/>
   </ds:schemaRefs>
 </ds:datastoreItem>
 </file>

</xml_diff>